<commit_message>
edit image name & update doc
</commit_message>
<xml_diff>
--- a/Kubernetes Hands.docx
+++ b/Kubernetes Hands.docx
@@ -140,7 +140,6 @@
       </w:r>
     </w:p>
     <w:p>
-      <w:bookmarkStart w:id="1" w:name="_GoBack"/>
       <w:r>
         <w:rPr>
           <w:noProof/>
@@ -187,122 +186,110 @@
           </wp:inline>
         </w:drawing>
       </w:r>
-      <w:bookmarkEnd w:id="1"/>
     </w:p>
     <w:p>
+      <w:pPr>
+        <w:pStyle w:val="Heading1"/>
+      </w:pPr>
       <w:r>
-        <w:rPr>
-          <w:rStyle w:val="Emphasis"/>
-        </w:rPr>
         <w:lastRenderedPageBreak/>
-        <w:t>Try it:</w:t>
-      </w:r>
-      <w:r>
-        <w:t xml:space="preserve"> Select </w:t>
-      </w:r>
-      <w:r>
-        <w:rPr>
-          <w:rStyle w:val="Strong"/>
-        </w:rPr>
-        <w:t>File</w:t>
-      </w:r>
-      <w:r>
-        <w:t xml:space="preserve"> &gt; </w:t>
-      </w:r>
-      <w:r>
-        <w:rPr>
-          <w:rStyle w:val="Strong"/>
-        </w:rPr>
-        <w:t>Save As</w:t>
-      </w:r>
-      <w:r>
-        <w:t xml:space="preserve">, </w:t>
-      </w:r>
-      <w:r>
-        <w:t xml:space="preserve">select </w:t>
-      </w:r>
-      <w:r>
-        <w:t xml:space="preserve">a </w:t>
-      </w:r>
-      <w:r>
-        <w:t>OneDrive</w:t>
-      </w:r>
-      <w:r>
-        <w:t xml:space="preserve"> location,</w:t>
-      </w:r>
-      <w:r>
-        <w:t xml:space="preserve"> and give this document a name.</w:t>
+        <w:t>Connecting to Cluster</w:t>
       </w:r>
     </w:p>
     <w:p>
       <w:r>
-        <w:rPr>
-          <w:rStyle w:val="Strong"/>
-        </w:rPr>
-        <w:t>Tip:</w:t>
+        <w:t xml:space="preserve">In this course, we will use Windows Powershell and we connecting to our kubernetes cluster at </w:t>
       </w:r>
       <w:r>
-        <w:t xml:space="preserve"> </w:t>
+        <w:t>172.20.103.122</w:t>
       </w:r>
       <w:r>
-        <w:t xml:space="preserve">When you’re signed </w:t>
-      </w:r>
-      <w:r>
-        <w:t xml:space="preserve">in to </w:t>
-      </w:r>
-      <w:r>
-        <w:t>Office</w:t>
-      </w:r>
-      <w:r>
-        <w:t xml:space="preserve"> you’re automatically </w:t>
-      </w:r>
-      <w:r>
-        <w:t>sign</w:t>
-      </w:r>
-      <w:r>
-        <w:t>ed</w:t>
-      </w:r>
-      <w:r>
-        <w:t xml:space="preserve"> you in to your OneDrive (</w:t>
+        <w:t xml:space="preserve">. you can get config file from </w:t>
       </w:r>
       <w:hyperlink r:id="rId9" w:history="1">
         <w:r>
           <w:rPr>
             <w:rStyle w:val="Hyperlink"/>
           </w:rPr>
-          <w:t>learn more</w:t>
+          <w:t>https://raw.githubusercontent.com/sidie88/service-discovery-in-kubernetes/master/kube-config/config</w:t>
         </w:r>
       </w:hyperlink>
-      <w:r>
-        <w:t xml:space="preserve">). </w:t>
-      </w:r>
     </w:p>
-    <w:p/>
-    <w:p/>
     <w:p>
       <w:pPr>
-        <w:pStyle w:val="Heading1"/>
+        <w:pStyle w:val="ListParagraph"/>
+        <w:numPr>
+          <w:ilvl w:val="0"/>
+          <w:numId w:val="24"/>
+        </w:numPr>
       </w:pPr>
       <w:r>
-        <w:t xml:space="preserve">Share </w:t>
-      </w:r>
-      <w:r>
-        <w:t>your document</w:t>
-      </w:r>
-    </w:p>
-    <w:p>
-      <w:r>
-        <w:t>Now that this document is in OneDrive, you can share it</w:t>
-      </w:r>
-      <w:r>
-        <w:t>.</w:t>
-      </w:r>
-      <w:r>
-        <w:t xml:space="preserve"> People you share it with won’t even need Word to open it (more on that later).</w:t>
+        <w:t>Set kubernetes config</w:t>
       </w:r>
     </w:p>
     <w:p>
       <w:pPr>
+        <w:ind w:firstLine="360"/>
+        <w:rPr>
+          <w:rFonts w:ascii="Courier New" w:hAnsi="Courier New" w:cs="Courier New"/>
+        </w:rPr>
+      </w:pPr>
+      <w:r>
+        <w:rPr>
+          <w:rFonts w:ascii="Courier New" w:hAnsi="Courier New" w:cs="Courier New"/>
+        </w:rPr>
+        <w:t>$Env:KUBECONFIG=("</w:t>
+      </w:r>
+      <w:r>
+        <w:rPr>
+          <w:rFonts w:ascii="Courier New" w:hAnsi="Courier New" w:cs="Courier New"/>
+        </w:rPr>
+        <w:t>&lt;YOUR_CONFIG_FILE_LOCATION&gt;</w:t>
+      </w:r>
+      <w:r>
+        <w:rPr>
+          <w:rFonts w:ascii="Courier New" w:hAnsi="Courier New" w:cs="Courier New"/>
+        </w:rPr>
+        <w:t>\config")</w:t>
+      </w:r>
+    </w:p>
+    <w:p>
+      <w:pPr>
+        <w:pStyle w:val="ListParagraph"/>
+        <w:numPr>
+          <w:ilvl w:val="0"/>
+          <w:numId w:val="24"/>
+        </w:numPr>
+      </w:pPr>
+      <w:r>
+        <w:t>Check kubernetes config</w:t>
+      </w:r>
+    </w:p>
+    <w:p>
+      <w:pPr>
+        <w:ind w:firstLine="360"/>
+        <w:rPr>
+          <w:rFonts w:ascii="Courier New" w:hAnsi="Courier New" w:cs="Courier New"/>
+          <w:noProof/>
+        </w:rPr>
+      </w:pPr>
+      <w:r>
+        <w:rPr>
+          <w:rFonts w:ascii="Courier New" w:hAnsi="Courier New" w:cs="Courier New"/>
+        </w:rPr>
+        <w:t>kubectl config view</w:t>
+      </w:r>
+      <w:r>
+        <w:rPr>
+          <w:rFonts w:ascii="Courier New" w:hAnsi="Courier New" w:cs="Courier New"/>
+          <w:noProof/>
+        </w:rPr>
+        <w:t xml:space="preserve"> </w:t>
+      </w:r>
+    </w:p>
+    <w:p>
+      <w:pPr>
+        <w:ind w:firstLine="360"/>
         <w:rPr>
           <w:rStyle w:val="Emphasis"/>
         </w:rPr>
@@ -312,10 +299,10 @@
           <w:noProof/>
         </w:rPr>
         <w:drawing>
-          <wp:inline distT="0" distB="0" distL="0" distR="0" wp14:anchorId="1F38A15E" wp14:editId="5A935456">
-            <wp:extent cx="1469143" cy="632177"/>
-            <wp:effectExtent l="19050" t="19050" r="17145" b="15875"/>
-            <wp:docPr id="22" name="Picture 22" descr="Screen shot of Share command in Word"/>
+          <wp:inline distT="0" distB="0" distL="0" distR="0" wp14:anchorId="2E10F0C6" wp14:editId="29715407">
+            <wp:extent cx="5943600" cy="2870200"/>
+            <wp:effectExtent l="0" t="0" r="0" b="6350"/>
+            <wp:docPr id="5" name="Picture 5"/>
             <wp:cNvGraphicFramePr>
               <a:graphicFrameLocks xmlns:a="http://schemas.openxmlformats.org/drawingml/2006/main" noChangeAspect="1"/>
             </wp:cNvGraphicFramePr>
@@ -335,298 +322,7 @@
                   <pic:spPr>
                     <a:xfrm>
                       <a:off x="0" y="0"/>
-                      <a:ext cx="1478151" cy="636053"/>
-                    </a:xfrm>
-                    <a:prstGeom prst="rect">
-                      <a:avLst/>
-                    </a:prstGeom>
-                    <a:ln w="6350">
-                      <a:solidFill>
-                        <a:schemeClr val="tx1"/>
-                      </a:solidFill>
-                    </a:ln>
-                  </pic:spPr>
-                </pic:pic>
-              </a:graphicData>
-            </a:graphic>
-          </wp:inline>
-        </w:drawing>
-      </w:r>
-    </w:p>
-    <w:p>
-      <w:r>
-        <w:rPr>
-          <w:rStyle w:val="Emphasis"/>
-        </w:rPr>
-        <w:t>Try it:</w:t>
-      </w:r>
-      <w:r>
-        <w:t xml:space="preserve"> </w:t>
-      </w:r>
-      <w:r>
-        <w:t xml:space="preserve">Select </w:t>
-      </w:r>
-      <w:r>
-        <w:rPr>
-          <w:rStyle w:val="Strong"/>
-        </w:rPr>
-        <w:t>Share</w:t>
-      </w:r>
-      <w:r>
-        <w:t xml:space="preserve"> </w:t>
-      </w:r>
-      <w:r>
-        <w:t xml:space="preserve">near the top of the window </w:t>
-      </w:r>
-      <w:r>
-        <w:t>(keyboard shortcut</w:t>
-      </w:r>
-      <w:r>
-        <w:t>:</w:t>
-      </w:r>
-      <w:r>
-        <w:t xml:space="preserve"> </w:t>
-      </w:r>
-      <w:r>
-        <w:t xml:space="preserve">press Alt, then </w:t>
-      </w:r>
-      <w:r>
-        <w:t>Z and S</w:t>
-      </w:r>
-      <w:r>
-        <w:t>)</w:t>
-      </w:r>
-      <w:r>
-        <w:t>. Send the link by typing someone’s email address or by copying and pasting the link.</w:t>
-      </w:r>
-      <w:r>
-        <w:t xml:space="preserve"> </w:t>
-      </w:r>
-      <w:r>
-        <w:t>You can</w:t>
-      </w:r>
-      <w:r>
-        <w:t xml:space="preserve"> choose whether or not to allow editing</w:t>
-      </w:r>
-      <w:r>
-        <w:t>.</w:t>
-      </w:r>
-    </w:p>
-    <w:p>
-      <w:pPr>
-        <w:rPr>
-          <w:rStyle w:val="Strong"/>
-        </w:rPr>
-      </w:pPr>
-      <w:r>
-        <w:rPr>
-          <w:noProof/>
-        </w:rPr>
-        <w:drawing>
-          <wp:inline distT="0" distB="0" distL="0" distR="0" wp14:anchorId="61174221" wp14:editId="5450D27D">
-            <wp:extent cx="2169571" cy="3115733"/>
-            <wp:effectExtent l="19050" t="19050" r="21590" b="27940"/>
-            <wp:docPr id="6" name="Picture 6" descr="Screen shot of the dialog box for sending a link. Specify permission for editing the document, and choose whether to send an email invitation or copy a link."/>
-            <wp:cNvGraphicFramePr>
-              <a:graphicFrameLocks xmlns:a="http://schemas.openxmlformats.org/drawingml/2006/main" noChangeAspect="1"/>
-            </wp:cNvGraphicFramePr>
-            <a:graphic xmlns:a="http://schemas.openxmlformats.org/drawingml/2006/main">
-              <a:graphicData uri="http://schemas.openxmlformats.org/drawingml/2006/picture">
-                <pic:pic xmlns:pic="http://schemas.openxmlformats.org/drawingml/2006/picture">
-                  <pic:nvPicPr>
-                    <pic:cNvPr id="1" name=""/>
-                    <pic:cNvPicPr/>
-                  </pic:nvPicPr>
-                  <pic:blipFill>
-                    <a:blip r:embed="rId11" cstate="screen">
-                      <a:extLst>
-                        <a:ext uri="{28A0092B-C50C-407E-A947-70E740481C1C}">
-                          <a14:useLocalDpi xmlns:a14="http://schemas.microsoft.com/office/drawing/2010/main"/>
-                        </a:ext>
-                      </a:extLst>
-                    </a:blip>
-                    <a:stretch>
-                      <a:fillRect/>
-                    </a:stretch>
-                  </pic:blipFill>
-                  <pic:spPr>
-                    <a:xfrm>
-                      <a:off x="0" y="0"/>
-                      <a:ext cx="2174451" cy="3122741"/>
-                    </a:xfrm>
-                    <a:prstGeom prst="rect">
-                      <a:avLst/>
-                    </a:prstGeom>
-                    <a:ln w="6350">
-                      <a:solidFill>
-                        <a:schemeClr val="tx1"/>
-                      </a:solidFill>
-                    </a:ln>
-                  </pic:spPr>
-                </pic:pic>
-              </a:graphicData>
-            </a:graphic>
-          </wp:inline>
-        </w:drawing>
-      </w:r>
-    </w:p>
-    <w:p>
-      <w:r>
-        <w:rPr>
-          <w:rStyle w:val="Strong"/>
-        </w:rPr>
-        <w:t>Tip:</w:t>
-      </w:r>
-      <w:r>
-        <w:t xml:space="preserve"> Can’t think of someone to share with? Try sending a link to yourself, just to see how everything works.</w:t>
-      </w:r>
-    </w:p>
-    <w:p>
-      <w:pPr>
-        <w:pStyle w:val="Heading1"/>
-        <w:rPr>
-          <w:rStyle w:val="Strong"/>
-        </w:rPr>
-      </w:pPr>
-      <w:r>
-        <w:lastRenderedPageBreak/>
-        <w:t>Edit at the same time</w:t>
-      </w:r>
-    </w:p>
-    <w:p>
-      <w:pPr>
-        <w:rPr>
-          <w:shd w:val="clear" w:color="auto" w:fill="FFFFFF"/>
-        </w:rPr>
-      </w:pPr>
-      <w:r>
-        <w:rPr>
-          <w:shd w:val="clear" w:color="auto" w:fill="FFFFFF"/>
-        </w:rPr>
-        <w:t>When recipients open your link, the document opens in their web browser, in Word Online</w:t>
-      </w:r>
-      <w:r>
-        <w:rPr>
-          <w:shd w:val="clear" w:color="auto" w:fill="FFFFFF"/>
-        </w:rPr>
-        <w:t xml:space="preserve">, so they </w:t>
-      </w:r>
-      <w:r>
-        <w:rPr>
-          <w:shd w:val="clear" w:color="auto" w:fill="FFFFFF"/>
-        </w:rPr>
-        <w:t>can edit the document even if they don’t have Word installed.</w:t>
-      </w:r>
-    </w:p>
-    <w:p>
-      <w:pPr>
-        <w:rPr>
-          <w:shd w:val="clear" w:color="auto" w:fill="FFFFFF"/>
-        </w:rPr>
-      </w:pPr>
-      <w:r>
-        <w:rPr>
-          <w:shd w:val="clear" w:color="auto" w:fill="FFFFFF"/>
-        </w:rPr>
-        <w:t>People who would rather work in their Word app (Windows, Mac, iOS, or Android) can select </w:t>
-      </w:r>
-      <w:r>
-        <w:rPr>
-          <w:b/>
-          <w:bCs/>
-          <w:shd w:val="clear" w:color="auto" w:fill="FFFFFF"/>
-        </w:rPr>
-        <w:t>Open in Word</w:t>
-      </w:r>
-      <w:r>
-        <w:rPr>
-          <w:shd w:val="clear" w:color="auto" w:fill="FFFFFF"/>
-        </w:rPr>
-        <w:t>, near the top of the Word Online window, and continue editing in their Word app.</w:t>
-      </w:r>
-    </w:p>
-    <w:p>
-      <w:pPr>
-        <w:rPr>
-          <w:shd w:val="clear" w:color="auto" w:fill="FFFFFF"/>
-        </w:rPr>
-      </w:pPr>
-      <w:r>
-        <w:rPr>
-          <w:rStyle w:val="Emphasis"/>
-        </w:rPr>
-        <w:t>Try it:</w:t>
-      </w:r>
-      <w:r>
-        <w:t xml:space="preserve"> </w:t>
-      </w:r>
-      <w:r>
-        <w:rPr>
-          <w:shd w:val="clear" w:color="auto" w:fill="FFFFFF"/>
-        </w:rPr>
-        <w:t>When someone</w:t>
-      </w:r>
-      <w:r>
-        <w:rPr>
-          <w:shd w:val="clear" w:color="auto" w:fill="FFFFFF"/>
-        </w:rPr>
-        <w:t xml:space="preserve"> is working in the document</w:t>
-      </w:r>
-      <w:r>
-        <w:rPr>
-          <w:shd w:val="clear" w:color="auto" w:fill="FFFFFF"/>
-        </w:rPr>
-        <w:t xml:space="preserve"> with you</w:t>
-      </w:r>
-      <w:r>
-        <w:rPr>
-          <w:shd w:val="clear" w:color="auto" w:fill="FFFFFF"/>
-        </w:rPr>
-        <w:t xml:space="preserve">, </w:t>
-      </w:r>
-      <w:r>
-        <w:rPr>
-          <w:shd w:val="clear" w:color="auto" w:fill="FFFFFF"/>
-        </w:rPr>
-        <w:t>you’ll all</w:t>
-      </w:r>
-      <w:r>
-        <w:rPr>
-          <w:shd w:val="clear" w:color="auto" w:fill="FFFFFF"/>
-        </w:rPr>
-        <w:t xml:space="preserve"> see each other’s edits. We call this coauthoring, or real-time collaboration.</w:t>
-      </w:r>
-    </w:p>
-    <w:p>
-      <w:r>
-        <w:rPr>
-          <w:noProof/>
-        </w:rPr>
-        <w:drawing>
-          <wp:inline distT="0" distB="0" distL="0" distR="0" wp14:anchorId="3BA7F1D5" wp14:editId="34F54BDA">
-            <wp:extent cx="3458058" cy="1638529"/>
-            <wp:effectExtent l="0" t="0" r="9525" b="0"/>
-            <wp:docPr id="11" name="Picture 11" descr="Conceptual illustration of real-time collaboration: colored markers show where 3 different people are editing a document. Each marker includes the person's name."/>
-            <wp:cNvGraphicFramePr>
-              <a:graphicFrameLocks xmlns:a="http://schemas.openxmlformats.org/drawingml/2006/main" noChangeAspect="1"/>
-            </wp:cNvGraphicFramePr>
-            <a:graphic xmlns:a="http://schemas.openxmlformats.org/drawingml/2006/main">
-              <a:graphicData uri="http://schemas.openxmlformats.org/drawingml/2006/picture">
-                <pic:pic xmlns:pic="http://schemas.openxmlformats.org/drawingml/2006/picture">
-                  <pic:nvPicPr>
-                    <pic:cNvPr id="1" name=""/>
-                    <pic:cNvPicPr/>
-                  </pic:nvPicPr>
-                  <pic:blipFill>
-                    <a:blip r:embed="rId12"/>
-                    <a:stretch>
-                      <a:fillRect/>
-                    </a:stretch>
-                  </pic:blipFill>
-                  <pic:spPr>
-                    <a:xfrm>
-                      <a:off x="0" y="0"/>
-                      <a:ext cx="3458058" cy="1638529"/>
+                      <a:ext cx="5943600" cy="2870200"/>
                     </a:xfrm>
                     <a:prstGeom prst="rect">
                       <a:avLst/>
@@ -640,107 +336,137 @@
       </w:r>
     </w:p>
     <w:p>
-      <w:r>
-        <w:rPr>
-          <w:rStyle w:val="Strong"/>
-        </w:rPr>
-        <w:t>Tip:</w:t>
-      </w:r>
-      <w:r>
-        <w:t xml:space="preserve"> If you sent the document link to yourself, you can simulate coauthoring by editing the document here in Word and</w:t>
-      </w:r>
-      <w:r>
-        <w:t xml:space="preserve"> also</w:t>
-      </w:r>
-      <w:r>
-        <w:t xml:space="preserve"> in Word Online.</w:t>
-      </w:r>
-    </w:p>
-    <w:p>
-      <w:r>
-        <w:t>Everyone who is</w:t>
-      </w:r>
-      <w:r>
-        <w:t xml:space="preserve"> </w:t>
-      </w:r>
-      <w:r>
-        <w:t xml:space="preserve">using Word Online or </w:t>
-      </w:r>
-      <w:r>
-        <w:t>Word as part of an Office 365 subscription</w:t>
-      </w:r>
-      <w:r>
-        <w:t xml:space="preserve"> will</w:t>
-      </w:r>
-      <w:r>
-        <w:t xml:space="preserve"> see changes as they happen, and changes are saved automatically</w:t>
-      </w:r>
-      <w:r>
-        <w:t xml:space="preserve"> with </w:t>
-      </w:r>
-      <w:r>
-        <w:rPr>
-          <w:rStyle w:val="Strong"/>
-        </w:rPr>
-        <w:t>AutoSave</w:t>
-      </w:r>
-      <w:r>
-        <w:t xml:space="preserve">. </w:t>
-      </w:r>
-      <w:r>
-        <w:t xml:space="preserve">If </w:t>
-      </w:r>
-      <w:r>
-        <w:t xml:space="preserve">the people you’re sharing with are editing in </w:t>
-      </w:r>
-      <w:r>
-        <w:t xml:space="preserve">an older version of Word, or if </w:t>
-      </w:r>
-      <w:r>
-        <w:t>they’re</w:t>
-      </w:r>
-      <w:r>
-        <w:t xml:space="preserve"> not a</w:t>
-      </w:r>
-      <w:r>
-        <w:t>n Office 365</w:t>
-      </w:r>
-      <w:r>
-        <w:t xml:space="preserve"> subscriber, </w:t>
-      </w:r>
-      <w:r>
-        <w:t>they’ll have to save the document periodically t</w:t>
-      </w:r>
-      <w:r>
-        <w:t xml:space="preserve">o </w:t>
-      </w:r>
-      <w:r>
-        <w:t>sync their changes with yours</w:t>
-      </w:r>
-      <w:r>
-        <w:t>.</w:t>
-      </w:r>
-      <w:r>
-        <w:t xml:space="preserve"> </w:t>
-      </w:r>
-    </w:p>
-    <w:p>
       <w:pPr>
-        <w:keepNext/>
+        <w:pStyle w:val="ListParagraph"/>
+        <w:numPr>
+          <w:ilvl w:val="0"/>
+          <w:numId w:val="24"/>
+        </w:numPr>
         <w:rPr>
           <w:rStyle w:val="Emphasis"/>
+          <w:b w:val="0"/>
+          <w:color w:val="auto"/>
         </w:rPr>
       </w:pPr>
       <w:r>
         <w:rPr>
           <w:rStyle w:val="Emphasis"/>
+          <w:b w:val="0"/>
+          <w:color w:val="auto"/>
+        </w:rPr>
+        <w:t>Check connection to kubernetes cluster</w:t>
+      </w:r>
+    </w:p>
+    <w:p>
+      <w:pPr>
+        <w:ind w:left="360"/>
+        <w:rPr>
+          <w:rStyle w:val="Emphasis"/>
+          <w:rFonts w:ascii="Courier New" w:hAnsi="Courier New" w:cs="Courier New"/>
+          <w:b w:val="0"/>
+          <w:color w:val="auto"/>
+        </w:rPr>
+      </w:pPr>
+      <w:r>
+        <w:rPr>
+          <w:rStyle w:val="Emphasis"/>
+          <w:rFonts w:ascii="Courier New" w:hAnsi="Courier New" w:cs="Courier New"/>
+          <w:b w:val="0"/>
+          <w:color w:val="auto"/>
+        </w:rPr>
+        <w:t>kubectl get nodes</w:t>
+      </w:r>
+    </w:p>
+    <w:p>
+      <w:pPr>
+        <w:ind w:left="360"/>
+        <w:rPr>
+          <w:rStyle w:val="Emphasis"/>
+          <w:rFonts w:ascii="Courier New" w:hAnsi="Courier New" w:cs="Courier New"/>
+          <w:b w:val="0"/>
+          <w:color w:val="auto"/>
+        </w:rPr>
+      </w:pPr>
+      <w:r>
+        <w:rPr>
           <w:noProof/>
         </w:rPr>
         <w:drawing>
-          <wp:inline distT="0" distB="0" distL="0" distR="0" wp14:anchorId="416BAB02" wp14:editId="5A8C4A23">
-            <wp:extent cx="2269066" cy="530876"/>
-            <wp:effectExtent l="19050" t="19050" r="17145" b="21590"/>
-            <wp:docPr id="45" name="Picture 45" descr="Screen shot of the AutoSave switch in Word"/>
+          <wp:inline distT="0" distB="0" distL="0" distR="0" wp14:anchorId="777AC6C3" wp14:editId="528C66B7">
+            <wp:extent cx="5943600" cy="716915"/>
+            <wp:effectExtent l="0" t="0" r="0" b="6985"/>
+            <wp:docPr id="7" name="Picture 7"/>
+            <wp:cNvGraphicFramePr>
+              <a:graphicFrameLocks xmlns:a="http://schemas.openxmlformats.org/drawingml/2006/main" noChangeAspect="1"/>
+            </wp:cNvGraphicFramePr>
+            <a:graphic xmlns:a="http://schemas.openxmlformats.org/drawingml/2006/main">
+              <a:graphicData uri="http://schemas.openxmlformats.org/drawingml/2006/picture">
+                <pic:pic xmlns:pic="http://schemas.openxmlformats.org/drawingml/2006/picture">
+                  <pic:nvPicPr>
+                    <pic:cNvPr id="1" name=""/>
+                    <pic:cNvPicPr/>
+                  </pic:nvPicPr>
+                  <pic:blipFill>
+                    <a:blip r:embed="rId11"/>
+                    <a:stretch>
+                      <a:fillRect/>
+                    </a:stretch>
+                  </pic:blipFill>
+                  <pic:spPr>
+                    <a:xfrm>
+                      <a:off x="0" y="0"/>
+                      <a:ext cx="5943600" cy="716915"/>
+                    </a:xfrm>
+                    <a:prstGeom prst="rect">
+                      <a:avLst/>
+                    </a:prstGeom>
+                  </pic:spPr>
+                </pic:pic>
+              </a:graphicData>
+            </a:graphic>
+          </wp:inline>
+        </w:drawing>
+      </w:r>
+    </w:p>
+    <w:p>
+      <w:pPr>
+        <w:ind w:left="360"/>
+        <w:rPr>
+          <w:rStyle w:val="Emphasis"/>
+          <w:rFonts w:ascii="Courier New" w:hAnsi="Courier New" w:cs="Courier New"/>
+          <w:b w:val="0"/>
+          <w:color w:val="auto"/>
+        </w:rPr>
+      </w:pPr>
+      <w:r>
+        <w:rPr>
+          <w:rStyle w:val="Emphasis"/>
+          <w:rFonts w:ascii="Courier New" w:hAnsi="Courier New" w:cs="Courier New"/>
+          <w:b w:val="0"/>
+          <w:color w:val="auto"/>
+        </w:rPr>
+        <w:t>kubectl cluster-info</w:t>
+      </w:r>
+    </w:p>
+    <w:p>
+      <w:pPr>
+        <w:ind w:left="360"/>
+        <w:rPr>
+          <w:rStyle w:val="Emphasis"/>
+          <w:rFonts w:ascii="Courier New" w:hAnsi="Courier New" w:cs="Courier New"/>
+          <w:b w:val="0"/>
+          <w:color w:val="auto"/>
+        </w:rPr>
+      </w:pPr>
+      <w:r>
+        <w:rPr>
+          <w:noProof/>
+        </w:rPr>
+        <w:drawing>
+          <wp:inline distT="0" distB="0" distL="0" distR="0" wp14:anchorId="7564E28C" wp14:editId="504EB5BA">
+            <wp:extent cx="5943600" cy="542925"/>
+            <wp:effectExtent l="0" t="0" r="0" b="9525"/>
+            <wp:docPr id="9" name="Picture 9"/>
             <wp:cNvGraphicFramePr>
               <a:graphicFrameLocks xmlns:a="http://schemas.openxmlformats.org/drawingml/2006/main" noChangeAspect="1"/>
             </wp:cNvGraphicFramePr>
@@ -752,28 +478,20 @@
                     <pic:cNvPicPr/>
                   </pic:nvPicPr>
                   <pic:blipFill rotWithShape="1">
-                    <a:blip r:embed="rId13" cstate="screen">
-                      <a:extLst>
-                        <a:ext uri="{28A0092B-C50C-407E-A947-70E740481C1C}">
-                          <a14:useLocalDpi xmlns:a14="http://schemas.microsoft.com/office/drawing/2010/main"/>
-                        </a:ext>
-                      </a:extLst>
-                    </a:blip>
-                    <a:srcRect/>
+                    <a:blip r:embed="rId12"/>
+                    <a:srcRect b="12307"/>
                     <a:stretch/>
                   </pic:blipFill>
                   <pic:spPr bwMode="auto">
                     <a:xfrm>
                       <a:off x="0" y="0"/>
-                      <a:ext cx="2296880" cy="537383"/>
+                      <a:ext cx="5943600" cy="542925"/>
                     </a:xfrm>
                     <a:prstGeom prst="rect">
                       <a:avLst/>
                     </a:prstGeom>
-                    <a:ln w="6350">
-                      <a:solidFill>
-                        <a:schemeClr val="tx1"/>
-                      </a:solidFill>
+                    <a:ln>
+                      <a:noFill/>
                     </a:ln>
                     <a:extLst>
                       <a:ext uri="{53640926-AAD7-44D8-BBD7-CCE9431645EC}">
@@ -790,746 +508,18 @@
     </w:p>
     <w:p>
       <w:pPr>
-        <w:keepNext/>
-      </w:pPr>
-      <w:r>
+        <w:pStyle w:val="Heading1"/>
         <w:rPr>
           <w:rStyle w:val="Strong"/>
         </w:rPr>
-        <w:t>Tip:</w:t>
-      </w:r>
-      <w:r>
-        <w:rPr>
-          <w:rFonts w:ascii="Segoe UI" w:hAnsi="Segoe UI" w:cs="Segoe UI"/>
-          <w:color w:val="2F2F2F"/>
-          <w:shd w:val="clear" w:color="auto" w:fill="FFFFFF"/>
-        </w:rPr>
-        <w:t xml:space="preserve"> If you’re not seeing changes automatically, make sure AutoSave </w:t>
-      </w:r>
-      <w:r>
-        <w:rPr>
-          <w:rFonts w:ascii="Segoe UI" w:hAnsi="Segoe UI" w:cs="Segoe UI"/>
-          <w:color w:val="2F2F2F"/>
-          <w:shd w:val="clear" w:color="auto" w:fill="FFFFFF"/>
-        </w:rPr>
-        <w:t>is switched on</w:t>
-      </w:r>
-      <w:r>
-        <w:rPr>
-          <w:rFonts w:ascii="Segoe UI" w:hAnsi="Segoe UI" w:cs="Segoe UI"/>
-          <w:color w:val="2F2F2F"/>
-          <w:shd w:val="clear" w:color="auto" w:fill="FFFFFF"/>
-        </w:rPr>
-        <w:t xml:space="preserve">. </w:t>
-      </w:r>
-    </w:p>
-    <w:p>
-      <w:pPr>
-        <w:pStyle w:val="Heading1"/>
       </w:pPr>
       <w:r>
-        <w:t>Start a conversation with comments</w:t>
+        <w:lastRenderedPageBreak/>
+        <w:t>Edit at the same time</w:t>
       </w:r>
+      <w:bookmarkStart w:id="1" w:name="_GoBack"/>
+      <w:bookmarkEnd w:id="1"/>
     </w:p>
-    <w:p>
-      <w:r>
-        <w:t xml:space="preserve">When you want to give feedback or ask questions, use comments to start a conversation that’s connected to the part of the document you’re talking about. </w:t>
-      </w:r>
-      <w:commentRangeStart w:id="2"/>
-      <w:r>
-        <w:t xml:space="preserve">Replying to comments </w:t>
-      </w:r>
-      <w:commentRangeEnd w:id="2"/>
-      <w:r>
-        <w:commentReference w:id="2"/>
-      </w:r>
-      <w:r>
-        <w:t>lets you have a discussion, even when you're not in the document at the same time as your colleagues.</w:t>
-      </w:r>
-    </w:p>
-    <w:p>
-      <w:bookmarkStart w:id="3" w:name="_Hlk530493068"/>
-      <w:r>
-        <w:rPr>
-          <w:rStyle w:val="Emphasis"/>
-        </w:rPr>
-        <w:lastRenderedPageBreak/>
-        <w:t>Try it:</w:t>
-      </w:r>
-      <w:r>
-        <w:t xml:space="preserve"> On the </w:t>
-      </w:r>
-      <w:r>
-        <w:rPr>
-          <w:rStyle w:val="Strong"/>
-        </w:rPr>
-        <w:t>Review</w:t>
-      </w:r>
-      <w:r>
-        <w:t xml:space="preserve"> tab, make sure </w:t>
-      </w:r>
-      <w:r>
-        <w:rPr>
-          <w:rStyle w:val="Strong"/>
-        </w:rPr>
-        <w:t>Simple Markup</w:t>
-      </w:r>
-      <w:r>
-        <w:t xml:space="preserve"> or </w:t>
-      </w:r>
-      <w:r>
-        <w:rPr>
-          <w:rStyle w:val="Strong"/>
-        </w:rPr>
-        <w:t>All Markup</w:t>
-      </w:r>
-      <w:r>
-        <w:t xml:space="preserve"> is selected so you can see the comment on this page. Then click in the comment and reply to it.</w:t>
-      </w:r>
-    </w:p>
-    <w:p>
-      <w:r>
-        <w:rPr>
-          <w:noProof/>
-        </w:rPr>
-        <w:drawing>
-          <wp:inline distT="0" distB="0" distL="0" distR="0" wp14:anchorId="5304F575" wp14:editId="0049740E">
-            <wp:extent cx="4870551" cy="812800"/>
-            <wp:effectExtent l="0" t="0" r="6350" b="6350"/>
-            <wp:docPr id="4" name="Picture 4" descr="Screen shot of this document, showing the Reply button on a comment."/>
-            <wp:cNvGraphicFramePr>
-              <a:graphicFrameLocks xmlns:a="http://schemas.openxmlformats.org/drawingml/2006/main" noChangeAspect="1"/>
-            </wp:cNvGraphicFramePr>
-            <a:graphic xmlns:a="http://schemas.openxmlformats.org/drawingml/2006/main">
-              <a:graphicData uri="http://schemas.openxmlformats.org/drawingml/2006/picture">
-                <pic:pic xmlns:pic="http://schemas.openxmlformats.org/drawingml/2006/picture">
-                  <pic:nvPicPr>
-                    <pic:cNvPr id="1" name=""/>
-                    <pic:cNvPicPr/>
-                  </pic:nvPicPr>
-                  <pic:blipFill>
-                    <a:blip r:embed="rId16"/>
-                    <a:stretch>
-                      <a:fillRect/>
-                    </a:stretch>
-                  </pic:blipFill>
-                  <pic:spPr>
-                    <a:xfrm>
-                      <a:off x="0" y="0"/>
-                      <a:ext cx="5441763" cy="908124"/>
-                    </a:xfrm>
-                    <a:prstGeom prst="rect">
-                      <a:avLst/>
-                    </a:prstGeom>
-                  </pic:spPr>
-                </pic:pic>
-              </a:graphicData>
-            </a:graphic>
-          </wp:inline>
-        </w:drawing>
-      </w:r>
-    </w:p>
-    <w:p>
-      <w:pPr>
-        <w:pStyle w:val="Heading1"/>
-      </w:pPr>
-      <w:r>
-        <w:t>@</w:t>
-      </w:r>
-      <w:r>
-        <w:t>m</w:t>
-      </w:r>
-      <w:r>
-        <w:t>entio</w:t>
-      </w:r>
-      <w:r>
-        <w:t>n</w:t>
-      </w:r>
-      <w:r>
-        <w:t xml:space="preserve"> someone in comments</w:t>
-      </w:r>
-    </w:p>
-    <w:p>
-      <w:pPr>
-        <w:rPr>
-          <w:rFonts w:ascii="Segoe UI" w:hAnsi="Segoe UI" w:cs="Segoe UI"/>
-          <w:color w:val="2F2F2F"/>
-          <w:shd w:val="clear" w:color="auto" w:fill="FFFFFF"/>
-        </w:rPr>
-      </w:pPr>
-      <w:r>
-        <w:rPr>
-          <w:rFonts w:ascii="Segoe UI" w:hAnsi="Segoe UI" w:cs="Segoe UI"/>
-          <w:color w:val="2F2F2F"/>
-          <w:shd w:val="clear" w:color="auto" w:fill="FFFFFF"/>
-        </w:rPr>
-        <w:t xml:space="preserve">When your document is stored in OneDrive for Business, you can </w:t>
-      </w:r>
-      <w:r>
-        <w:rPr>
-          <w:rFonts w:ascii="Segoe UI" w:hAnsi="Segoe UI" w:cs="Segoe UI"/>
-          <w:color w:val="2F2F2F"/>
-          <w:shd w:val="clear" w:color="auto" w:fill="FFFFFF"/>
-        </w:rPr>
-        <w:t>call</w:t>
-      </w:r>
-      <w:r>
-        <w:rPr>
-          <w:rFonts w:ascii="Segoe UI" w:hAnsi="Segoe UI" w:cs="Segoe UI"/>
-          <w:color w:val="2F2F2F"/>
-          <w:shd w:val="clear" w:color="auto" w:fill="FFFFFF"/>
-        </w:rPr>
-        <w:t xml:space="preserve"> someone's attention </w:t>
-      </w:r>
-      <w:r>
-        <w:rPr>
-          <w:rFonts w:ascii="Segoe UI" w:hAnsi="Segoe UI" w:cs="Segoe UI"/>
-          <w:color w:val="2F2F2F"/>
-          <w:shd w:val="clear" w:color="auto" w:fill="FFFFFF"/>
-        </w:rPr>
-        <w:t xml:space="preserve">to a spot </w:t>
-      </w:r>
-      <w:r>
-        <w:rPr>
-          <w:rFonts w:ascii="Segoe UI" w:hAnsi="Segoe UI" w:cs="Segoe UI"/>
-          <w:color w:val="2F2F2F"/>
-          <w:shd w:val="clear" w:color="auto" w:fill="FFFFFF"/>
-        </w:rPr>
-        <w:t xml:space="preserve">in </w:t>
-      </w:r>
-      <w:r>
-        <w:rPr>
-          <w:rFonts w:ascii="Segoe UI" w:hAnsi="Segoe UI" w:cs="Segoe UI"/>
-          <w:color w:val="2F2F2F"/>
-          <w:shd w:val="clear" w:color="auto" w:fill="FFFFFF"/>
-        </w:rPr>
-        <w:t>your</w:t>
-      </w:r>
-      <w:r>
-        <w:rPr>
-          <w:rFonts w:ascii="Segoe UI" w:hAnsi="Segoe UI" w:cs="Segoe UI"/>
-          <w:color w:val="2F2F2F"/>
-          <w:shd w:val="clear" w:color="auto" w:fill="FFFFFF"/>
-        </w:rPr>
-        <w:t xml:space="preserve"> document</w:t>
-      </w:r>
-      <w:r>
-        <w:rPr>
-          <w:rFonts w:ascii="Segoe UI" w:hAnsi="Segoe UI" w:cs="Segoe UI"/>
-          <w:color w:val="2F2F2F"/>
-          <w:shd w:val="clear" w:color="auto" w:fill="FFFFFF"/>
-        </w:rPr>
-        <w:t xml:space="preserve"> by</w:t>
-      </w:r>
-      <w:r>
-        <w:rPr>
-          <w:rFonts w:ascii="Segoe UI" w:hAnsi="Segoe UI" w:cs="Segoe UI"/>
-          <w:color w:val="2F2F2F"/>
-          <w:shd w:val="clear" w:color="auto" w:fill="FFFFFF"/>
-        </w:rPr>
-        <w:t xml:space="preserve"> typ</w:t>
-      </w:r>
-      <w:r>
-        <w:rPr>
-          <w:rFonts w:ascii="Segoe UI" w:hAnsi="Segoe UI" w:cs="Segoe UI"/>
-          <w:color w:val="2F2F2F"/>
-          <w:shd w:val="clear" w:color="auto" w:fill="FFFFFF"/>
-        </w:rPr>
-        <w:t>ing</w:t>
-      </w:r>
-      <w:r>
-        <w:rPr>
-          <w:rFonts w:ascii="Segoe UI" w:hAnsi="Segoe UI" w:cs="Segoe UI"/>
-          <w:color w:val="2F2F2F"/>
-          <w:shd w:val="clear" w:color="auto" w:fill="FFFFFF"/>
-        </w:rPr>
-        <w:t xml:space="preserve"> the @ symbol, followed by their name, </w:t>
-      </w:r>
-      <w:r>
-        <w:rPr>
-          <w:rFonts w:ascii="Segoe UI" w:hAnsi="Segoe UI" w:cs="Segoe UI"/>
-          <w:color w:val="2F2F2F"/>
-          <w:shd w:val="clear" w:color="auto" w:fill="FFFFFF"/>
-        </w:rPr>
-        <w:t>when you make a comment</w:t>
-      </w:r>
-      <w:r>
-        <w:rPr>
-          <w:rFonts w:ascii="Segoe UI" w:hAnsi="Segoe UI" w:cs="Segoe UI"/>
-          <w:color w:val="2F2F2F"/>
-          <w:shd w:val="clear" w:color="auto" w:fill="FFFFFF"/>
-        </w:rPr>
-        <w:t xml:space="preserve">. </w:t>
-      </w:r>
-      <w:r>
-        <w:rPr>
-          <w:rFonts w:ascii="Segoe UI" w:hAnsi="Segoe UI" w:cs="Segoe UI"/>
-          <w:color w:val="2F2F2F"/>
-          <w:shd w:val="clear" w:color="auto" w:fill="FFFFFF"/>
-        </w:rPr>
-        <w:t xml:space="preserve">They’ll get </w:t>
-      </w:r>
-      <w:r>
-        <w:rPr>
-          <w:rFonts w:ascii="Segoe UI" w:hAnsi="Segoe UI" w:cs="Segoe UI"/>
-          <w:color w:val="2F2F2F"/>
-          <w:shd w:val="clear" w:color="auto" w:fill="FFFFFF"/>
-        </w:rPr>
-        <w:t>email notify</w:t>
-      </w:r>
-      <w:r>
-        <w:rPr>
-          <w:rFonts w:ascii="Segoe UI" w:hAnsi="Segoe UI" w:cs="Segoe UI"/>
-          <w:color w:val="2F2F2F"/>
-          <w:shd w:val="clear" w:color="auto" w:fill="FFFFFF"/>
-        </w:rPr>
-        <w:t>ing</w:t>
-      </w:r>
-      <w:r>
-        <w:rPr>
-          <w:rFonts w:ascii="Segoe UI" w:hAnsi="Segoe UI" w:cs="Segoe UI"/>
-          <w:color w:val="2F2F2F"/>
-          <w:shd w:val="clear" w:color="auto" w:fill="FFFFFF"/>
-        </w:rPr>
-        <w:t xml:space="preserve"> them that </w:t>
-      </w:r>
-      <w:r>
-        <w:rPr>
-          <w:rFonts w:ascii="Segoe UI" w:hAnsi="Segoe UI" w:cs="Segoe UI"/>
-          <w:color w:val="2F2F2F"/>
-          <w:shd w:val="clear" w:color="auto" w:fill="FFFFFF"/>
-        </w:rPr>
-        <w:t xml:space="preserve">you </w:t>
-      </w:r>
-      <w:r>
-        <w:rPr>
-          <w:rFonts w:ascii="Segoe UI" w:hAnsi="Segoe UI" w:cs="Segoe UI"/>
-          <w:color w:val="2F2F2F"/>
-          <w:shd w:val="clear" w:color="auto" w:fill="FFFFFF"/>
-        </w:rPr>
-        <w:t xml:space="preserve">mentioned </w:t>
-      </w:r>
-      <w:r>
-        <w:rPr>
-          <w:rFonts w:ascii="Segoe UI" w:hAnsi="Segoe UI" w:cs="Segoe UI"/>
-          <w:color w:val="2F2F2F"/>
-          <w:shd w:val="clear" w:color="auto" w:fill="FFFFFF"/>
-        </w:rPr>
-        <w:t>them, with a link to the comment in the document</w:t>
-      </w:r>
-      <w:r>
-        <w:rPr>
-          <w:rFonts w:ascii="Segoe UI" w:hAnsi="Segoe UI" w:cs="Segoe UI"/>
-          <w:color w:val="2F2F2F"/>
-          <w:shd w:val="clear" w:color="auto" w:fill="FFFFFF"/>
-        </w:rPr>
-        <w:t>.</w:t>
-      </w:r>
-    </w:p>
-    <w:p>
-      <w:pPr>
-        <w:rPr>
-          <w:rFonts w:ascii="Segoe UI" w:hAnsi="Segoe UI" w:cs="Segoe UI"/>
-          <w:color w:val="2F2F2F"/>
-          <w:shd w:val="clear" w:color="auto" w:fill="FFFFFF"/>
-        </w:rPr>
-      </w:pPr>
-      <w:r>
-        <w:rPr>
-          <w:noProof/>
-        </w:rPr>
-        <w:drawing>
-          <wp:inline distT="0" distB="0" distL="0" distR="0" wp14:anchorId="1CF5FBCE" wp14:editId="23C9C297">
-            <wp:extent cx="2901244" cy="1274535"/>
-            <wp:effectExtent l="0" t="0" r="0" b="1905"/>
-            <wp:docPr id="46" name="Picture 46" descr="A contact mentioned in a comment"/>
-            <wp:cNvGraphicFramePr>
-              <a:graphicFrameLocks xmlns:a="http://schemas.openxmlformats.org/drawingml/2006/main" noChangeAspect="1"/>
-            </wp:cNvGraphicFramePr>
-            <a:graphic xmlns:a="http://schemas.openxmlformats.org/drawingml/2006/main">
-              <a:graphicData uri="http://schemas.openxmlformats.org/drawingml/2006/picture">
-                <pic:pic xmlns:pic="http://schemas.openxmlformats.org/drawingml/2006/picture">
-                  <pic:nvPicPr>
-                    <pic:cNvPr id="0" name="Picture 1" descr="A contact mentioned in a comment"/>
-                    <pic:cNvPicPr>
-                      <a:picLocks noChangeAspect="1" noChangeArrowheads="1"/>
-                    </pic:cNvPicPr>
-                  </pic:nvPicPr>
-                  <pic:blipFill>
-                    <a:blip r:embed="rId17">
-                      <a:extLst>
-                        <a:ext uri="{28A0092B-C50C-407E-A947-70E740481C1C}">
-                          <a14:useLocalDpi xmlns:a14="http://schemas.microsoft.com/office/drawing/2010/main"/>
-                        </a:ext>
-                      </a:extLst>
-                    </a:blip>
-                    <a:srcRect/>
-                    <a:stretch>
-                      <a:fillRect/>
-                    </a:stretch>
-                  </pic:blipFill>
-                  <pic:spPr bwMode="auto">
-                    <a:xfrm>
-                      <a:off x="0" y="0"/>
-                      <a:ext cx="2926361" cy="1285569"/>
-                    </a:xfrm>
-                    <a:prstGeom prst="rect">
-                      <a:avLst/>
-                    </a:prstGeom>
-                    <a:noFill/>
-                    <a:ln>
-                      <a:noFill/>
-                    </a:ln>
-                  </pic:spPr>
-                </pic:pic>
-              </a:graphicData>
-            </a:graphic>
-          </wp:inline>
-        </w:drawing>
-      </w:r>
-    </w:p>
-    <w:p>
-      <w:r>
-        <w:rPr>
-          <w:rStyle w:val="Emphasis"/>
-        </w:rPr>
-        <w:t>Try it:</w:t>
-      </w:r>
-      <w:r>
-        <w:t xml:space="preserve"> Make a new comment and @</w:t>
-      </w:r>
-      <w:r>
-        <w:t>m</w:t>
-      </w:r>
-      <w:r>
-        <w:t>ention yourself</w:t>
-      </w:r>
-      <w:r>
-        <w:t xml:space="preserve"> (Remember, this only works if the document is in OneDrive for Business, and if you’re signed in to Outlook on your computer).</w:t>
-      </w:r>
-    </w:p>
-    <w:p>
-      <w:pPr>
-        <w:pStyle w:val="Heading1"/>
-      </w:pPr>
-      <w:r>
-        <w:t>Keep track of changes</w:t>
-      </w:r>
-    </w:p>
-    <w:p>
-      <w:r>
-        <w:t xml:space="preserve">To </w:t>
-      </w:r>
-      <w:r>
-        <w:t>stay on top of</w:t>
-      </w:r>
-      <w:r>
-        <w:t xml:space="preserve"> edits</w:t>
-      </w:r>
-      <w:r>
-        <w:t>,</w:t>
-      </w:r>
-      <w:r>
-        <w:t xml:space="preserve"> use Track Changes to mark additions, deletions, and changes to formatting.</w:t>
-      </w:r>
-      <w:r>
-        <w:t xml:space="preserve"> </w:t>
-      </w:r>
-      <w:r>
-        <w:t xml:space="preserve">When </w:t>
-      </w:r>
-      <w:r>
-        <w:t>Track Changes is</w:t>
-      </w:r>
-      <w:r>
-        <w:t xml:space="preserve"> turned off, Word stops marking changes, but the </w:t>
-      </w:r>
-      <w:r>
-        <w:t xml:space="preserve">marks it made while Track Changes was turned on </w:t>
-      </w:r>
-      <w:r>
-        <w:t>are still in the document.</w:t>
-      </w:r>
-    </w:p>
-    <w:p>
-      <w:r>
-        <w:t>With changes marked in the document, you can selectively accept and reject each change, removing the markup and making the changes permanent.</w:t>
-      </w:r>
-    </w:p>
-    <w:p>
-      <w:r>
-        <w:rPr>
-          <w:noProof/>
-        </w:rPr>
-        <w:drawing>
-          <wp:inline distT="0" distB="0" distL="0" distR="0" wp14:anchorId="0E3AD7ED" wp14:editId="027A5400">
-            <wp:extent cx="3917244" cy="907151"/>
-            <wp:effectExtent l="0" t="0" r="7620" b="7620"/>
-            <wp:docPr id="1" name="Picture 1" descr="Screen shot of the Track Changes buttons on the ribbon."/>
-            <wp:cNvGraphicFramePr>
-              <a:graphicFrameLocks xmlns:a="http://schemas.openxmlformats.org/drawingml/2006/main" noChangeAspect="1"/>
-            </wp:cNvGraphicFramePr>
-            <a:graphic xmlns:a="http://schemas.openxmlformats.org/drawingml/2006/main">
-              <a:graphicData uri="http://schemas.openxmlformats.org/drawingml/2006/picture">
-                <pic:pic xmlns:pic="http://schemas.openxmlformats.org/drawingml/2006/picture">
-                  <pic:nvPicPr>
-                    <pic:cNvPr id="1" name="TrackChanges chunk.png"/>
-                    <pic:cNvPicPr/>
-                  </pic:nvPicPr>
-                  <pic:blipFill>
-                    <a:blip r:embed="rId18"/>
-                    <a:stretch>
-                      <a:fillRect/>
-                    </a:stretch>
-                  </pic:blipFill>
-                  <pic:spPr>
-                    <a:xfrm>
-                      <a:off x="0" y="0"/>
-                      <a:ext cx="3987530" cy="923428"/>
-                    </a:xfrm>
-                    <a:prstGeom prst="rect">
-                      <a:avLst/>
-                    </a:prstGeom>
-                  </pic:spPr>
-                </pic:pic>
-              </a:graphicData>
-            </a:graphic>
-          </wp:inline>
-        </w:drawing>
-      </w:r>
-    </w:p>
-    <w:p>
-      <w:r>
-        <w:rPr>
-          <w:rStyle w:val="Emphasis"/>
-        </w:rPr>
-        <w:lastRenderedPageBreak/>
-        <w:t>Try it:</w:t>
-      </w:r>
-      <w:r>
-        <w:t xml:space="preserve"> </w:t>
-      </w:r>
-      <w:del w:id="4" w:author="Author">
-        <w:r>
-          <w:delText>To review the changes in your document, g</w:delText>
-        </w:r>
-      </w:del>
-      <w:ins w:id="5" w:author="Author">
-        <w:r>
-          <w:t>G</w:t>
-        </w:r>
-      </w:ins>
-      <w:r>
-        <w:t xml:space="preserve">o to the </w:t>
-      </w:r>
-      <w:r>
-        <w:rPr>
-          <w:rStyle w:val="Strong"/>
-        </w:rPr>
-        <w:t>Review</w:t>
-      </w:r>
-      <w:r>
-        <w:t xml:space="preserve"> tab, and </w:t>
-      </w:r>
-      <w:del w:id="6" w:author="Author">
-        <w:r>
-          <w:delText>then click</w:delText>
-        </w:r>
-      </w:del>
-      <w:ins w:id="7" w:author="Author">
-        <w:r>
-          <w:t>use</w:t>
-        </w:r>
-      </w:ins>
-      <w:r>
-        <w:t xml:space="preserve"> the </w:t>
-      </w:r>
-      <w:del w:id="8" w:author="Author">
-        <w:r>
-          <w:delText xml:space="preserve">arrow on the </w:delText>
-        </w:r>
-        <w:r>
-          <w:rPr>
-            <w:rStyle w:val="Strong"/>
-          </w:rPr>
-          <w:delText>Accept</w:delText>
-        </w:r>
-        <w:r>
-          <w:delText xml:space="preserve"> button or the arrow on the </w:delText>
-        </w:r>
-        <w:r>
-          <w:rPr>
-            <w:rStyle w:val="Strong"/>
-          </w:rPr>
-          <w:delText>Reject</w:delText>
-        </w:r>
-        <w:r>
-          <w:delText xml:space="preserve"> </w:delText>
-        </w:r>
-      </w:del>
-      <w:ins w:id="9" w:author="Author">
-        <w:r>
-          <w:rPr>
-            <w:rStyle w:val="Strong"/>
-          </w:rPr>
-          <w:t>Previous</w:t>
-        </w:r>
-        <w:r>
-          <w:t xml:space="preserve"> and </w:t>
-        </w:r>
-        <w:r>
-          <w:rPr>
-            <w:rStyle w:val="Strong"/>
-          </w:rPr>
-          <w:t>Next</w:t>
-        </w:r>
-        <w:r>
-          <w:t xml:space="preserve"> </w:t>
-        </w:r>
-      </w:ins>
-      <w:r>
-        <w:t>button</w:t>
-      </w:r>
-      <w:ins w:id="10" w:author="Author">
-        <w:r>
-          <w:t>s</w:t>
-        </w:r>
-      </w:ins>
-      <w:r>
-        <w:t xml:space="preserve"> to </w:t>
-      </w:r>
-      <w:del w:id="11" w:author="Author">
-        <w:r>
-          <w:delText>accept and reject changes</w:delText>
-        </w:r>
-      </w:del>
-      <w:ins w:id="12" w:author="Author">
-        <w:r>
-          <w:t xml:space="preserve">go from one change to the next. Undo a change with the </w:t>
-        </w:r>
-        <w:r>
-          <w:rPr>
-            <w:rStyle w:val="Strong"/>
-          </w:rPr>
-          <w:t>Reject</w:t>
-        </w:r>
-        <w:r>
-          <w:t xml:space="preserve"> button, or make a change permanent with the </w:t>
-        </w:r>
-        <w:r>
-          <w:rPr>
-            <w:rStyle w:val="Strong"/>
-          </w:rPr>
-          <w:t>Accept</w:t>
-        </w:r>
-        <w:r>
-          <w:t xml:space="preserve"> button</w:t>
-        </w:r>
-      </w:ins>
-      <w:r>
-        <w:t>.</w:t>
-      </w:r>
-    </w:p>
-    <w:bookmarkEnd w:id="3"/>
-    <w:p>
-      <w:pPr>
-        <w:pStyle w:val="Heading1"/>
-      </w:pPr>
-      <w:r>
-        <w:t>Learn more</w:t>
-      </w:r>
-    </w:p>
-    <w:p>
-      <w:r>
-        <w:t xml:space="preserve">To learn more about how </w:t>
-      </w:r>
-      <w:r>
-        <w:t>Office 365 brings together the best tools for you and your team to work together</w:t>
-      </w:r>
-      <w:r>
-        <w:t>, visit th</w:t>
-      </w:r>
-      <w:r>
-        <w:t>e</w:t>
-      </w:r>
-      <w:r>
-        <w:t xml:space="preserve"> </w:t>
-      </w:r>
-      <w:hyperlink r:id="rId19" w:history="1">
-        <w:r>
-          <w:rPr>
-            <w:rStyle w:val="Hyperlink"/>
-          </w:rPr>
-          <w:t>Modern Workplace Training page</w:t>
-        </w:r>
-      </w:hyperlink>
-      <w:r>
-        <w:t>.</w:t>
-      </w:r>
-    </w:p>
-    <w:p>
-      <w:pPr>
-        <w:pStyle w:val="Heading1"/>
-      </w:pPr>
-      <w:r>
-        <w:t>Let us know what you think</w:t>
-      </w:r>
-    </w:p>
-    <w:p>
-      <w:r>
-        <w:t xml:space="preserve">We’d love to hear </w:t>
-      </w:r>
-      <w:r>
-        <w:t xml:space="preserve">from you about </w:t>
-      </w:r>
-      <w:r>
-        <w:t xml:space="preserve">your experience with </w:t>
-      </w:r>
-      <w:r>
-        <w:t>collaboration features in Word</w:t>
-      </w:r>
-      <w:r>
-        <w:t xml:space="preserve">. Go to </w:t>
-      </w:r>
-      <w:r>
-        <w:rPr>
-          <w:rStyle w:val="Strong"/>
-        </w:rPr>
-        <w:t>File</w:t>
-      </w:r>
-      <w:r>
-        <w:t xml:space="preserve"> &gt; </w:t>
-      </w:r>
-      <w:r>
-        <w:rPr>
-          <w:rStyle w:val="Strong"/>
-        </w:rPr>
-        <w:t>Feedback</w:t>
-      </w:r>
-      <w:r>
-        <w:t xml:space="preserve">, </w:t>
-      </w:r>
-      <w:r>
-        <w:t>and send us a smile, a frown, or your suggestions.</w:t>
-      </w:r>
-    </w:p>
-    <w:p>
-      <w:r>
-        <w:t xml:space="preserve">Also, please </w:t>
-      </w:r>
-      <w:hyperlink r:id="rId20" w:tooltip="give us feedback on this tour" w:history="1">
-        <w:r>
-          <w:rPr>
-            <w:rStyle w:val="Hyperlink"/>
-          </w:rPr>
-          <w:t>give us feedback on this learning guide</w:t>
-        </w:r>
-      </w:hyperlink>
-      <w:r>
-        <w:t>, so we can provide content that’s truly useful and helpful. Thanks!</w:t>
-      </w:r>
-    </w:p>
-    <w:p/>
     <w:sectPr>
       <w:pgSz w:w="12240" w:h="15840"/>
       <w:pgMar w:top="1440" w:right="1440" w:bottom="1440" w:left="1440" w:header="288" w:footer="720" w:gutter="0"/>
@@ -1539,33 +529,6 @@
     </w:sectPr>
   </w:body>
 </w:document>
-</file>
-
-<file path=word/comments.xml><?xml version="1.0" encoding="utf-8"?>
-<w:comments xmlns:wpc="http://schemas.microsoft.com/office/word/2010/wordprocessingCanvas" xmlns:cx="http://schemas.microsoft.com/office/drawing/2014/chartex" xmlns:mc="http://schemas.openxmlformats.org/markup-compatibility/2006" xmlns:o="urn:schemas-microsoft-com:office:office" xmlns:r="http://schemas.openxmlformats.org/officeDocument/2006/relationships" xmlns:m="http://schemas.openxmlformats.org/officeDocument/2006/math" xmlns:v="urn:schemas-microsoft-com:vml" xmlns:wp14="http://schemas.microsoft.com/office/word/2010/wordprocessingDrawing" xmlns:wp="http://schemas.openxmlformats.org/drawingml/2006/wordprocessingDrawing" xmlns:w10="urn:schemas-microsoft-com:office:word" xmlns:w="http://schemas.openxmlformats.org/wordprocessingml/2006/main" xmlns:w14="http://schemas.microsoft.com/office/word/2010/wordml" xmlns:w15="http://schemas.microsoft.com/office/word/2012/wordml" xmlns:w16se="http://schemas.microsoft.com/office/word/2015/wordml/symex" xmlns:wpg="http://schemas.microsoft.com/office/word/2010/wordprocessingGroup" xmlns:wpi="http://schemas.microsoft.com/office/word/2010/wordprocessingInk" xmlns:wne="http://schemas.microsoft.com/office/word/2006/wordml" xmlns:wps="http://schemas.microsoft.com/office/word/2010/wordprocessingShape" mc:Ignorable="w14 w15 w16se wp14">
-  <w:comment w:id="2" w:author="Author" w:initials="A">
-    <w:p>
-      <w:pPr>
-        <w:pStyle w:val="CommentText"/>
-      </w:pPr>
-      <w:r>
-        <w:rPr>
-          <w:rStyle w:val="CommentReference"/>
-        </w:rPr>
-        <w:annotationRef/>
-      </w:r>
-      <w:r>
-        <w:t>Comments like this one, for example!</w:t>
-      </w:r>
-    </w:p>
-  </w:comment>
-</w:comments>
-</file>
-
-<file path=word/commentsExtended.xml><?xml version="1.0" encoding="utf-8"?>
-<w15:commentsEx xmlns:wpc="http://schemas.microsoft.com/office/word/2010/wordprocessingCanvas" xmlns:cx="http://schemas.microsoft.com/office/drawing/2014/chartex" xmlns:mc="http://schemas.openxmlformats.org/markup-compatibility/2006" xmlns:o="urn:schemas-microsoft-com:office:office" xmlns:r="http://schemas.openxmlformats.org/officeDocument/2006/relationships" xmlns:m="http://schemas.openxmlformats.org/officeDocument/2006/math" xmlns:v="urn:schemas-microsoft-com:vml" xmlns:wp14="http://schemas.microsoft.com/office/word/2010/wordprocessingDrawing" xmlns:wp="http://schemas.openxmlformats.org/drawingml/2006/wordprocessingDrawing" xmlns:w10="urn:schemas-microsoft-com:office:word" xmlns:w="http://schemas.openxmlformats.org/wordprocessingml/2006/main" xmlns:w14="http://schemas.microsoft.com/office/word/2010/wordml" xmlns:w15="http://schemas.microsoft.com/office/word/2012/wordml" xmlns:w16se="http://schemas.microsoft.com/office/word/2015/wordml/symex" xmlns:wpg="http://schemas.microsoft.com/office/word/2010/wordprocessingGroup" xmlns:wpi="http://schemas.microsoft.com/office/word/2010/wordprocessingInk" xmlns:wne="http://schemas.microsoft.com/office/word/2006/wordml" xmlns:wps="http://schemas.microsoft.com/office/word/2010/wordprocessingShape" mc:Ignorable="w14 w15 w16se wp14">
-  <w15:commentEx w15:paraId="1DCBAF31" w15:done="0"/>
-</w15:commentsEx>
 </file>
 
 <file path=word/endnotes.xml><?xml version="1.0" encoding="utf-8"?>
@@ -2074,6 +1037,95 @@
     </w:lvl>
   </w:abstractNum>
   <w:abstractNum w:abstractNumId="11" w15:restartNumberingAfterBreak="0">
+    <w:nsid w:val="36157FD8"/>
+    <w:multiLevelType w:val="hybridMultilevel"/>
+    <w:tmpl w:val="0714C882"/>
+    <w:lvl w:ilvl="0" w:tplc="0409000F">
+      <w:start w:val="1"/>
+      <w:numFmt w:val="decimal"/>
+      <w:lvlText w:val="%1."/>
+      <w:lvlJc w:val="left"/>
+      <w:pPr>
+        <w:ind w:left="720" w:hanging="360"/>
+      </w:pPr>
+      <w:rPr>
+        <w:rFonts w:hint="default"/>
+      </w:rPr>
+    </w:lvl>
+    <w:lvl w:ilvl="1" w:tplc="04090019" w:tentative="1">
+      <w:start w:val="1"/>
+      <w:numFmt w:val="lowerLetter"/>
+      <w:lvlText w:val="%2."/>
+      <w:lvlJc w:val="left"/>
+      <w:pPr>
+        <w:ind w:left="1440" w:hanging="360"/>
+      </w:pPr>
+    </w:lvl>
+    <w:lvl w:ilvl="2" w:tplc="0409001B" w:tentative="1">
+      <w:start w:val="1"/>
+      <w:numFmt w:val="lowerRoman"/>
+      <w:lvlText w:val="%3."/>
+      <w:lvlJc w:val="right"/>
+      <w:pPr>
+        <w:ind w:left="2160" w:hanging="180"/>
+      </w:pPr>
+    </w:lvl>
+    <w:lvl w:ilvl="3" w:tplc="0409000F" w:tentative="1">
+      <w:start w:val="1"/>
+      <w:numFmt w:val="decimal"/>
+      <w:lvlText w:val="%4."/>
+      <w:lvlJc w:val="left"/>
+      <w:pPr>
+        <w:ind w:left="2880" w:hanging="360"/>
+      </w:pPr>
+    </w:lvl>
+    <w:lvl w:ilvl="4" w:tplc="04090019" w:tentative="1">
+      <w:start w:val="1"/>
+      <w:numFmt w:val="lowerLetter"/>
+      <w:lvlText w:val="%5."/>
+      <w:lvlJc w:val="left"/>
+      <w:pPr>
+        <w:ind w:left="3600" w:hanging="360"/>
+      </w:pPr>
+    </w:lvl>
+    <w:lvl w:ilvl="5" w:tplc="0409001B" w:tentative="1">
+      <w:start w:val="1"/>
+      <w:numFmt w:val="lowerRoman"/>
+      <w:lvlText w:val="%6."/>
+      <w:lvlJc w:val="right"/>
+      <w:pPr>
+        <w:ind w:left="4320" w:hanging="180"/>
+      </w:pPr>
+    </w:lvl>
+    <w:lvl w:ilvl="6" w:tplc="0409000F" w:tentative="1">
+      <w:start w:val="1"/>
+      <w:numFmt w:val="decimal"/>
+      <w:lvlText w:val="%7."/>
+      <w:lvlJc w:val="left"/>
+      <w:pPr>
+        <w:ind w:left="5040" w:hanging="360"/>
+      </w:pPr>
+    </w:lvl>
+    <w:lvl w:ilvl="7" w:tplc="04090019" w:tentative="1">
+      <w:start w:val="1"/>
+      <w:numFmt w:val="lowerLetter"/>
+      <w:lvlText w:val="%8."/>
+      <w:lvlJc w:val="left"/>
+      <w:pPr>
+        <w:ind w:left="5760" w:hanging="360"/>
+      </w:pPr>
+    </w:lvl>
+    <w:lvl w:ilvl="8" w:tplc="0409001B" w:tentative="1">
+      <w:start w:val="1"/>
+      <w:numFmt w:val="lowerRoman"/>
+      <w:lvlText w:val="%9."/>
+      <w:lvlJc w:val="right"/>
+      <w:pPr>
+        <w:ind w:left="6480" w:hanging="180"/>
+      </w:pPr>
+    </w:lvl>
+  </w:abstractNum>
+  <w:abstractNum w:abstractNumId="12" w15:restartNumberingAfterBreak="0">
     <w:nsid w:val="6A2A268C"/>
     <w:multiLevelType w:val="multilevel"/>
     <w:tmpl w:val="EE607F24"/>
@@ -2222,7 +1274,7 @@
       </w:rPr>
     </w:lvl>
   </w:abstractNum>
-  <w:abstractNum w:abstractNumId="12" w15:restartNumberingAfterBreak="0">
+  <w:abstractNum w:abstractNumId="13" w15:restartNumberingAfterBreak="0">
     <w:nsid w:val="731243D5"/>
     <w:multiLevelType w:val="multilevel"/>
     <w:tmpl w:val="22404232"/>
@@ -2335,7 +1387,7 @@
       </w:pPr>
     </w:lvl>
   </w:abstractNum>
-  <w:abstractNum w:abstractNumId="13" w15:restartNumberingAfterBreak="0">
+  <w:abstractNum w:abstractNumId="14" w15:restartNumberingAfterBreak="0">
     <w:nsid w:val="7A4C77C6"/>
     <w:multiLevelType w:val="multilevel"/>
     <w:tmpl w:val="38AC6FF4"/>
@@ -2453,7 +1505,7 @@
       </w:rPr>
     </w:lvl>
   </w:abstractNum>
-  <w:abstractNum w:abstractNumId="14" w15:restartNumberingAfterBreak="0">
+  <w:abstractNum w:abstractNumId="15" w15:restartNumberingAfterBreak="0">
     <w:nsid w:val="7C226EBA"/>
     <w:multiLevelType w:val="multilevel"/>
     <w:tmpl w:val="4E58EA1E"/>
@@ -2602,7 +1654,7 @@
       </w:rPr>
     </w:lvl>
   </w:abstractNum>
-  <w:abstractNum w:abstractNumId="15" w15:restartNumberingAfterBreak="0">
+  <w:abstractNum w:abstractNumId="16" w15:restartNumberingAfterBreak="0">
     <w:nsid w:val="7EF265F4"/>
     <w:multiLevelType w:val="hybridMultilevel"/>
     <w:tmpl w:val="14765ECC"/>
@@ -2692,19 +1744,19 @@
     </w:lvl>
   </w:abstractNum>
   <w:num w:numId="1">
-    <w:abstractNumId w:val="13"/>
+    <w:abstractNumId w:val="14"/>
   </w:num>
   <w:num w:numId="2">
-    <w:abstractNumId w:val="13"/>
+    <w:abstractNumId w:val="14"/>
     <w:lvlOverride w:ilvl="0">
       <w:startOverride w:val="1"/>
     </w:lvlOverride>
   </w:num>
   <w:num w:numId="3">
-    <w:abstractNumId w:val="13"/>
+    <w:abstractNumId w:val="14"/>
   </w:num>
   <w:num w:numId="4">
-    <w:abstractNumId w:val="13"/>
+    <w:abstractNumId w:val="14"/>
     <w:lvlOverride w:ilvl="0">
       <w:startOverride w:val="1"/>
     </w:lvlOverride>
@@ -2713,13 +1765,13 @@
     <w:abstractNumId w:val="8"/>
   </w:num>
   <w:num w:numId="6">
-    <w:abstractNumId w:val="13"/>
+    <w:abstractNumId w:val="14"/>
     <w:lvlOverride w:ilvl="0">
       <w:startOverride w:val="1"/>
     </w:lvlOverride>
   </w:num>
   <w:num w:numId="7">
-    <w:abstractNumId w:val="13"/>
+    <w:abstractNumId w:val="14"/>
     <w:lvlOverride w:ilvl="0">
       <w:startOverride w:val="1"/>
     </w:lvlOverride>
@@ -2752,7 +1804,7 @@
     <w:abstractNumId w:val="10"/>
   </w:num>
   <w:num w:numId="9">
-    <w:abstractNumId w:val="13"/>
+    <w:abstractNumId w:val="14"/>
     <w:lvlOverride w:ilvl="0">
       <w:startOverride w:val="1"/>
     </w:lvlOverride>
@@ -2782,7 +1834,7 @@
     </w:lvlOverride>
   </w:num>
   <w:num w:numId="10">
-    <w:abstractNumId w:val="13"/>
+    <w:abstractNumId w:val="14"/>
     <w:lvlOverride w:ilvl="0">
       <w:startOverride w:val="1"/>
     </w:lvlOverride>
@@ -2836,19 +1888,22 @@
     <w:abstractNumId w:val="0"/>
   </w:num>
   <w:num w:numId="19">
-    <w:abstractNumId w:val="14"/>
+    <w:abstractNumId w:val="15"/>
   </w:num>
   <w:num w:numId="20">
     <w:abstractNumId w:val="9"/>
   </w:num>
   <w:num w:numId="21">
+    <w:abstractNumId w:val="13"/>
+  </w:num>
+  <w:num w:numId="22">
     <w:abstractNumId w:val="12"/>
   </w:num>
-  <w:num w:numId="22">
+  <w:num w:numId="23">
+    <w:abstractNumId w:val="16"/>
+  </w:num>
+  <w:num w:numId="24">
     <w:abstractNumId w:val="11"/>
-  </w:num>
-  <w:num w:numId="23">
-    <w:abstractNumId w:val="15"/>
   </w:num>
 </w:numbering>
 </file>
@@ -28421,7 +27476,7 @@
 </file>
 
 <file path=customXml/itemProps1.xml><?xml version="1.0" encoding="utf-8"?>
-<ds:datastoreItem xmlns:ds="http://schemas.openxmlformats.org/officeDocument/2006/customXml" ds:itemID="{E30CC7C6-A279-46C0-B726-1F687424841F}">
+<ds:datastoreItem xmlns:ds="http://schemas.openxmlformats.org/officeDocument/2006/customXml" ds:itemID="{69718D54-6606-44BD-BAF5-D20B41BB3198}">
   <ds:schemaRefs>
     <ds:schemaRef ds:uri="http://schemas.openxmlformats.org/officeDocument/2006/bibliography"/>
   </ds:schemaRefs>

</xml_diff>